<commit_message>
here is a test change
testy
</commit_message>
<xml_diff>
--- a/CS 109 Progress Log.docx
+++ b/CS 109 Progress Log.docx
@@ -1,6 +1,6 @@
 
 <file path=word/document.xml><?xml version="1.0" encoding="utf-8"?>
-<w:document xmlns:wpc="http://schemas.microsoft.com/office/word/2010/wordprocessingCanvas" xmlns:mo="http://schemas.microsoft.com/office/mac/office/2008/main" xmlns:mc="http://schemas.openxmlformats.org/markup-compatibility/2006" xmlns:mv="urn:schemas-microsoft-com:mac:vml" xmlns:o="urn:schemas-microsoft-com:office:office" xmlns:r="http://schemas.openxmlformats.org/officeDocument/2006/relationships" xmlns:m="http://schemas.openxmlformats.org/officeDocument/2006/math" xmlns:v="urn:schemas-microsoft-com:vml" xmlns:wp14="http://schemas.microsoft.com/office/word/2010/wordprocessingDrawing" xmlns:wp="http://schemas.openxmlformats.org/drawingml/2006/wordprocessingDrawing" xmlns:w10="urn:schemas-microsoft-com:office:word" xmlns:w="http://schemas.openxmlformats.org/wordprocessingml/2006/main" xmlns:w14="http://schemas.microsoft.com/office/word/2010/wordml" xmlns:wpg="http://schemas.microsoft.com/office/word/2010/wordprocessingGroup" xmlns:wpi="http://schemas.microsoft.com/office/word/2010/wordprocessingInk" xmlns:wne="http://schemas.microsoft.com/office/word/2006/wordml" xmlns:wps="http://schemas.microsoft.com/office/word/2010/wordprocessingShape" mc:Ignorable="w14 wp14">
+<w:document xmlns:wpc="http://schemas.microsoft.com/office/word/2010/wordprocessingCanvas" xmlns:mc="http://schemas.openxmlformats.org/markup-compatibility/2006" xmlns:o="urn:schemas-microsoft-com:office:office" xmlns:r="http://schemas.openxmlformats.org/officeDocument/2006/relationships" xmlns:m="http://schemas.openxmlformats.org/officeDocument/2006/math" xmlns:v="urn:schemas-microsoft-com:vml" xmlns:wp14="http://schemas.microsoft.com/office/word/2010/wordprocessingDrawing" xmlns:wp="http://schemas.openxmlformats.org/drawingml/2006/wordprocessingDrawing" xmlns:w10="urn:schemas-microsoft-com:office:word" xmlns:w="http://schemas.openxmlformats.org/wordprocessingml/2006/main" xmlns:w14="http://schemas.microsoft.com/office/word/2010/wordml" xmlns:wpg="http://schemas.microsoft.com/office/word/2010/wordprocessingGroup" xmlns:wpi="http://schemas.microsoft.com/office/word/2010/wordprocessingInk" xmlns:wne="http://schemas.microsoft.com/office/word/2006/wordml" xmlns:wps="http://schemas.microsoft.com/office/word/2010/wordprocessingShape" mc:Ignorable="w14 wp14">
   <w:body>
     <w:p>
       <w:pPr>
@@ -1030,9 +1030,28 @@
       </w:r>
     </w:p>
     <w:p>
+      <w:pPr>
+        <w:textAlignment w:val="baseline"/>
+        <w:rPr>
+          <w:rFonts w:ascii="Arial" w:hAnsi="Arial" w:cs="Times New Roman"/>
+          <w:color w:val="000000"/>
+          <w:sz w:val="23"/>
+          <w:szCs w:val="23"/>
+        </w:rPr>
+      </w:pPr>
+      <w:r>
+        <w:rPr>
+          <w:rFonts w:ascii="Arial" w:hAnsi="Arial" w:cs="Times New Roman"/>
+          <w:color w:val="000000"/>
+          <w:sz w:val="23"/>
+          <w:szCs w:val="23"/>
+        </w:rPr>
+        <w:t>HEY CAN Y’ALL SEE THIS?</w:t>
+      </w:r>
       <w:bookmarkStart w:id="0" w:name="_GoBack"/>
       <w:bookmarkEnd w:id="0"/>
     </w:p>
+    <w:p/>
     <w:sectPr>
       <w:pgSz w:w="12240" w:h="15840"/>
       <w:pgMar w:top="1440" w:right="1800" w:bottom="1440" w:left="1800" w:header="720" w:footer="720" w:gutter="0"/>
@@ -1044,7 +1063,7 @@
 </file>
 
 <file path=word/numbering.xml><?xml version="1.0" encoding="utf-8"?>
-<w:numbering xmlns:wpc="http://schemas.microsoft.com/office/word/2010/wordprocessingCanvas" xmlns:mo="http://schemas.microsoft.com/office/mac/office/2008/main" xmlns:mc="http://schemas.openxmlformats.org/markup-compatibility/2006" xmlns:mv="urn:schemas-microsoft-com:mac:vml" xmlns:o="urn:schemas-microsoft-com:office:office" xmlns:r="http://schemas.openxmlformats.org/officeDocument/2006/relationships" xmlns:m="http://schemas.openxmlformats.org/officeDocument/2006/math" xmlns:v="urn:schemas-microsoft-com:vml" xmlns:wp14="http://schemas.microsoft.com/office/word/2010/wordprocessingDrawing" xmlns:wp="http://schemas.openxmlformats.org/drawingml/2006/wordprocessingDrawing" xmlns:w10="urn:schemas-microsoft-com:office:word" xmlns:w="http://schemas.openxmlformats.org/wordprocessingml/2006/main" xmlns:w14="http://schemas.microsoft.com/office/word/2010/wordml" xmlns:wpg="http://schemas.microsoft.com/office/word/2010/wordprocessingGroup" xmlns:wpi="http://schemas.microsoft.com/office/word/2010/wordprocessingInk" xmlns:wne="http://schemas.microsoft.com/office/word/2006/wordml" xmlns:wps="http://schemas.microsoft.com/office/word/2010/wordprocessingShape" mc:Ignorable="w14 wp14">
+<w:numbering xmlns:wpc="http://schemas.microsoft.com/office/word/2010/wordprocessingCanvas" xmlns:mc="http://schemas.openxmlformats.org/markup-compatibility/2006" xmlns:o="urn:schemas-microsoft-com:office:office" xmlns:r="http://schemas.openxmlformats.org/officeDocument/2006/relationships" xmlns:m="http://schemas.openxmlformats.org/officeDocument/2006/math" xmlns:v="urn:schemas-microsoft-com:vml" xmlns:wp14="http://schemas.microsoft.com/office/word/2010/wordprocessingDrawing" xmlns:wp="http://schemas.openxmlformats.org/drawingml/2006/wordprocessingDrawing" xmlns:w10="urn:schemas-microsoft-com:office:word" xmlns:w="http://schemas.openxmlformats.org/wordprocessingml/2006/main" xmlns:w14="http://schemas.microsoft.com/office/word/2010/wordml" xmlns:wpg="http://schemas.microsoft.com/office/word/2010/wordprocessingGroup" xmlns:wpi="http://schemas.microsoft.com/office/word/2010/wordprocessingInk" xmlns:wne="http://schemas.microsoft.com/office/word/2006/wordml" xmlns:wps="http://schemas.microsoft.com/office/word/2010/wordprocessingShape" mc:Ignorable="w14 wp14">
   <w:abstractNum w:abstractNumId="0">
     <w:nsid w:val="0BFB3F9A"/>
     <w:multiLevelType w:val="multilevel"/>
@@ -1365,7 +1384,7 @@
     </w:rPrDefault>
     <w:pPrDefault/>
   </w:docDefaults>
-  <w:latentStyles w:defLockedState="0" w:defUIPriority="99" w:defSemiHidden="1" w:defUnhideWhenUsed="1" w:defQFormat="0" w:count="276">
+  <w:latentStyles w:defLockedState="0" w:defUIPriority="99" w:defSemiHidden="1" w:defUnhideWhenUsed="1" w:defQFormat="0" w:count="267">
     <w:lsdException w:name="Normal" w:semiHidden="0" w:uiPriority="0" w:unhideWhenUsed="0" w:qFormat="1"/>
     <w:lsdException w:name="heading 1" w:semiHidden="0" w:uiPriority="9" w:unhideWhenUsed="0" w:qFormat="1"/>
     <w:lsdException w:name="heading 2" w:uiPriority="9" w:qFormat="1"/>
@@ -1567,7 +1586,7 @@
 </file>
 
 <file path=word/stylesWithEffects.xml><?xml version="1.0" encoding="utf-8"?>
-<w:styles xmlns:wpc="http://schemas.microsoft.com/office/word/2010/wordprocessingCanvas" xmlns:mo="http://schemas.microsoft.com/office/mac/office/2008/main" xmlns:mc="http://schemas.openxmlformats.org/markup-compatibility/2006" xmlns:mv="urn:schemas-microsoft-com:mac:vml" xmlns:o="urn:schemas-microsoft-com:office:office" xmlns:r="http://schemas.openxmlformats.org/officeDocument/2006/relationships" xmlns:m="http://schemas.openxmlformats.org/officeDocument/2006/math" xmlns:v="urn:schemas-microsoft-com:vml" xmlns:wp14="http://schemas.microsoft.com/office/word/2010/wordprocessingDrawing" xmlns:wp="http://schemas.openxmlformats.org/drawingml/2006/wordprocessingDrawing" xmlns:w10="urn:schemas-microsoft-com:office:word" xmlns:w="http://schemas.openxmlformats.org/wordprocessingml/2006/main" xmlns:w14="http://schemas.microsoft.com/office/word/2010/wordml" xmlns:wpg="http://schemas.microsoft.com/office/word/2010/wordprocessingGroup" xmlns:wpi="http://schemas.microsoft.com/office/word/2010/wordprocessingInk" xmlns:wne="http://schemas.microsoft.com/office/word/2006/wordml" xmlns:wps="http://schemas.microsoft.com/office/word/2010/wordprocessingShape" mc:Ignorable="w14 wp14">
+<w:styles xmlns:wpc="http://schemas.microsoft.com/office/word/2010/wordprocessingCanvas" xmlns:mc="http://schemas.openxmlformats.org/markup-compatibility/2006" xmlns:o="urn:schemas-microsoft-com:office:office" xmlns:r="http://schemas.openxmlformats.org/officeDocument/2006/relationships" xmlns:m="http://schemas.openxmlformats.org/officeDocument/2006/math" xmlns:v="urn:schemas-microsoft-com:vml" xmlns:wp14="http://schemas.microsoft.com/office/word/2010/wordprocessingDrawing" xmlns:wp="http://schemas.openxmlformats.org/drawingml/2006/wordprocessingDrawing" xmlns:w10="urn:schemas-microsoft-com:office:word" xmlns:w="http://schemas.openxmlformats.org/wordprocessingml/2006/main" xmlns:w14="http://schemas.microsoft.com/office/word/2010/wordml" xmlns:wpg="http://schemas.microsoft.com/office/word/2010/wordprocessingGroup" xmlns:wpi="http://schemas.microsoft.com/office/word/2010/wordprocessingInk" xmlns:wne="http://schemas.microsoft.com/office/word/2006/wordml" xmlns:wps="http://schemas.microsoft.com/office/word/2010/wordprocessingShape" mc:Ignorable="w14 wp14">
   <w:docDefaults>
     <w:rPrDefault>
       <w:rPr>
@@ -1579,7 +1598,7 @@
     </w:rPrDefault>
     <w:pPrDefault/>
   </w:docDefaults>
-  <w:latentStyles w:defLockedState="0" w:defUIPriority="99" w:defSemiHidden="1" w:defUnhideWhenUsed="1" w:defQFormat="0" w:count="276">
+  <w:latentStyles w:defLockedState="0" w:defUIPriority="99" w:defSemiHidden="1" w:defUnhideWhenUsed="1" w:defQFormat="0" w:count="267">
     <w:lsdException w:name="Normal" w:semiHidden="0" w:uiPriority="0" w:unhideWhenUsed="0" w:qFormat="1"/>
     <w:lsdException w:name="heading 1" w:semiHidden="0" w:uiPriority="9" w:unhideWhenUsed="0" w:qFormat="1"/>
     <w:lsdException w:name="heading 2" w:uiPriority="9" w:qFormat="1"/>

</xml_diff>

<commit_message>
yes I can see this
description
</commit_message>
<xml_diff>
--- a/CS 109 Progress Log.docx
+++ b/CS 109 Progress Log.docx
@@ -1,6 +1,6 @@
 
 <file path=word/document.xml><?xml version="1.0" encoding="utf-8"?>
-<w:document xmlns:wpc="http://schemas.microsoft.com/office/word/2010/wordprocessingCanvas" xmlns:mc="http://schemas.openxmlformats.org/markup-compatibility/2006" xmlns:o="urn:schemas-microsoft-com:office:office" xmlns:r="http://schemas.openxmlformats.org/officeDocument/2006/relationships" xmlns:m="http://schemas.openxmlformats.org/officeDocument/2006/math" xmlns:v="urn:schemas-microsoft-com:vml" xmlns:wp14="http://schemas.microsoft.com/office/word/2010/wordprocessingDrawing" xmlns:wp="http://schemas.openxmlformats.org/drawingml/2006/wordprocessingDrawing" xmlns:w10="urn:schemas-microsoft-com:office:word" xmlns:w="http://schemas.openxmlformats.org/wordprocessingml/2006/main" xmlns:w14="http://schemas.microsoft.com/office/word/2010/wordml" xmlns:wpg="http://schemas.microsoft.com/office/word/2010/wordprocessingGroup" xmlns:wpi="http://schemas.microsoft.com/office/word/2010/wordprocessingInk" xmlns:wne="http://schemas.microsoft.com/office/word/2006/wordml" xmlns:wps="http://schemas.microsoft.com/office/word/2010/wordprocessingShape" mc:Ignorable="w14 wp14">
+<w:document xmlns:wpc="http://schemas.microsoft.com/office/word/2010/wordprocessingCanvas" xmlns:mo="http://schemas.microsoft.com/office/mac/office/2008/main" xmlns:mc="http://schemas.openxmlformats.org/markup-compatibility/2006" xmlns:mv="urn:schemas-microsoft-com:mac:vml" xmlns:o="urn:schemas-microsoft-com:office:office" xmlns:r="http://schemas.openxmlformats.org/officeDocument/2006/relationships" xmlns:m="http://schemas.openxmlformats.org/officeDocument/2006/math" xmlns:v="urn:schemas-microsoft-com:vml" xmlns:wp14="http://schemas.microsoft.com/office/word/2010/wordprocessingDrawing" xmlns:wp="http://schemas.openxmlformats.org/drawingml/2006/wordprocessingDrawing" xmlns:w10="urn:schemas-microsoft-com:office:word" xmlns:w="http://schemas.openxmlformats.org/wordprocessingml/2006/main" xmlns:w14="http://schemas.microsoft.com/office/word/2010/wordml" xmlns:wpg="http://schemas.microsoft.com/office/word/2010/wordprocessingGroup" xmlns:wpi="http://schemas.microsoft.com/office/word/2010/wordprocessingInk" xmlns:wne="http://schemas.microsoft.com/office/word/2006/wordml" xmlns:wps="http://schemas.microsoft.com/office/word/2010/wordprocessingShape" mc:Ignorable="w14 wp14">
   <w:body>
     <w:p>
       <w:pPr>
@@ -1048,6 +1048,37 @@
         </w:rPr>
         <w:t>HEY CAN Y’ALL SEE THIS?</w:t>
       </w:r>
+    </w:p>
+    <w:p>
+      <w:pPr>
+        <w:textAlignment w:val="baseline"/>
+        <w:rPr>
+          <w:rFonts w:ascii="Arial" w:hAnsi="Arial" w:cs="Times New Roman"/>
+          <w:color w:val="000000"/>
+          <w:sz w:val="23"/>
+          <w:szCs w:val="23"/>
+        </w:rPr>
+      </w:pPr>
+    </w:p>
+    <w:p>
+      <w:pPr>
+        <w:textAlignment w:val="baseline"/>
+        <w:rPr>
+          <w:rFonts w:ascii="Arial" w:hAnsi="Arial" w:cs="Times New Roman"/>
+          <w:color w:val="000000"/>
+          <w:sz w:val="23"/>
+          <w:szCs w:val="23"/>
+        </w:rPr>
+      </w:pPr>
+      <w:r>
+        <w:rPr>
+          <w:rFonts w:ascii="Arial" w:hAnsi="Arial" w:cs="Times New Roman"/>
+          <w:color w:val="000000"/>
+          <w:sz w:val="23"/>
+          <w:szCs w:val="23"/>
+        </w:rPr>
+        <w:t>YES I CAN SEE THIS!! -Evan</w:t>
+      </w:r>
       <w:bookmarkStart w:id="0" w:name="_GoBack"/>
       <w:bookmarkEnd w:id="0"/>
     </w:p>
@@ -1063,7 +1094,7 @@
 </file>
 
 <file path=word/numbering.xml><?xml version="1.0" encoding="utf-8"?>
-<w:numbering xmlns:wpc="http://schemas.microsoft.com/office/word/2010/wordprocessingCanvas" xmlns:mc="http://schemas.openxmlformats.org/markup-compatibility/2006" xmlns:o="urn:schemas-microsoft-com:office:office" xmlns:r="http://schemas.openxmlformats.org/officeDocument/2006/relationships" xmlns:m="http://schemas.openxmlformats.org/officeDocument/2006/math" xmlns:v="urn:schemas-microsoft-com:vml" xmlns:wp14="http://schemas.microsoft.com/office/word/2010/wordprocessingDrawing" xmlns:wp="http://schemas.openxmlformats.org/drawingml/2006/wordprocessingDrawing" xmlns:w10="urn:schemas-microsoft-com:office:word" xmlns:w="http://schemas.openxmlformats.org/wordprocessingml/2006/main" xmlns:w14="http://schemas.microsoft.com/office/word/2010/wordml" xmlns:wpg="http://schemas.microsoft.com/office/word/2010/wordprocessingGroup" xmlns:wpi="http://schemas.microsoft.com/office/word/2010/wordprocessingInk" xmlns:wne="http://schemas.microsoft.com/office/word/2006/wordml" xmlns:wps="http://schemas.microsoft.com/office/word/2010/wordprocessingShape" mc:Ignorable="w14 wp14">
+<w:numbering xmlns:wpc="http://schemas.microsoft.com/office/word/2010/wordprocessingCanvas" xmlns:mo="http://schemas.microsoft.com/office/mac/office/2008/main" xmlns:mc="http://schemas.openxmlformats.org/markup-compatibility/2006" xmlns:mv="urn:schemas-microsoft-com:mac:vml" xmlns:o="urn:schemas-microsoft-com:office:office" xmlns:r="http://schemas.openxmlformats.org/officeDocument/2006/relationships" xmlns:m="http://schemas.openxmlformats.org/officeDocument/2006/math" xmlns:v="urn:schemas-microsoft-com:vml" xmlns:wp14="http://schemas.microsoft.com/office/word/2010/wordprocessingDrawing" xmlns:wp="http://schemas.openxmlformats.org/drawingml/2006/wordprocessingDrawing" xmlns:w10="urn:schemas-microsoft-com:office:word" xmlns:w="http://schemas.openxmlformats.org/wordprocessingml/2006/main" xmlns:w14="http://schemas.microsoft.com/office/word/2010/wordml" xmlns:wpg="http://schemas.microsoft.com/office/word/2010/wordprocessingGroup" xmlns:wpi="http://schemas.microsoft.com/office/word/2010/wordprocessingInk" xmlns:wne="http://schemas.microsoft.com/office/word/2006/wordml" xmlns:wps="http://schemas.microsoft.com/office/word/2010/wordprocessingShape" mc:Ignorable="w14 wp14">
   <w:abstractNum w:abstractNumId="0">
     <w:nsid w:val="0BFB3F9A"/>
     <w:multiLevelType w:val="multilevel"/>
@@ -1384,7 +1415,7 @@
     </w:rPrDefault>
     <w:pPrDefault/>
   </w:docDefaults>
-  <w:latentStyles w:defLockedState="0" w:defUIPriority="99" w:defSemiHidden="1" w:defUnhideWhenUsed="1" w:defQFormat="0" w:count="267">
+  <w:latentStyles w:defLockedState="0" w:defUIPriority="99" w:defSemiHidden="1" w:defUnhideWhenUsed="1" w:defQFormat="0" w:count="276">
     <w:lsdException w:name="Normal" w:semiHidden="0" w:uiPriority="0" w:unhideWhenUsed="0" w:qFormat="1"/>
     <w:lsdException w:name="heading 1" w:semiHidden="0" w:uiPriority="9" w:unhideWhenUsed="0" w:qFormat="1"/>
     <w:lsdException w:name="heading 2" w:uiPriority="9" w:qFormat="1"/>
@@ -1586,7 +1617,7 @@
 </file>
 
 <file path=word/stylesWithEffects.xml><?xml version="1.0" encoding="utf-8"?>
-<w:styles xmlns:wpc="http://schemas.microsoft.com/office/word/2010/wordprocessingCanvas" xmlns:mc="http://schemas.openxmlformats.org/markup-compatibility/2006" xmlns:o="urn:schemas-microsoft-com:office:office" xmlns:r="http://schemas.openxmlformats.org/officeDocument/2006/relationships" xmlns:m="http://schemas.openxmlformats.org/officeDocument/2006/math" xmlns:v="urn:schemas-microsoft-com:vml" xmlns:wp14="http://schemas.microsoft.com/office/word/2010/wordprocessingDrawing" xmlns:wp="http://schemas.openxmlformats.org/drawingml/2006/wordprocessingDrawing" xmlns:w10="urn:schemas-microsoft-com:office:word" xmlns:w="http://schemas.openxmlformats.org/wordprocessingml/2006/main" xmlns:w14="http://schemas.microsoft.com/office/word/2010/wordml" xmlns:wpg="http://schemas.microsoft.com/office/word/2010/wordprocessingGroup" xmlns:wpi="http://schemas.microsoft.com/office/word/2010/wordprocessingInk" xmlns:wne="http://schemas.microsoft.com/office/word/2006/wordml" xmlns:wps="http://schemas.microsoft.com/office/word/2010/wordprocessingShape" mc:Ignorable="w14 wp14">
+<w:styles xmlns:wpc="http://schemas.microsoft.com/office/word/2010/wordprocessingCanvas" xmlns:mo="http://schemas.microsoft.com/office/mac/office/2008/main" xmlns:mc="http://schemas.openxmlformats.org/markup-compatibility/2006" xmlns:mv="urn:schemas-microsoft-com:mac:vml" xmlns:o="urn:schemas-microsoft-com:office:office" xmlns:r="http://schemas.openxmlformats.org/officeDocument/2006/relationships" xmlns:m="http://schemas.openxmlformats.org/officeDocument/2006/math" xmlns:v="urn:schemas-microsoft-com:vml" xmlns:wp14="http://schemas.microsoft.com/office/word/2010/wordprocessingDrawing" xmlns:wp="http://schemas.openxmlformats.org/drawingml/2006/wordprocessingDrawing" xmlns:w10="urn:schemas-microsoft-com:office:word" xmlns:w="http://schemas.openxmlformats.org/wordprocessingml/2006/main" xmlns:w14="http://schemas.microsoft.com/office/word/2010/wordml" xmlns:wpg="http://schemas.microsoft.com/office/word/2010/wordprocessingGroup" xmlns:wpi="http://schemas.microsoft.com/office/word/2010/wordprocessingInk" xmlns:wne="http://schemas.microsoft.com/office/word/2006/wordml" xmlns:wps="http://schemas.microsoft.com/office/word/2010/wordprocessingShape" mc:Ignorable="w14 wp14">
   <w:docDefaults>
     <w:rPrDefault>
       <w:rPr>
@@ -1598,7 +1629,7 @@
     </w:rPrDefault>
     <w:pPrDefault/>
   </w:docDefaults>
-  <w:latentStyles w:defLockedState="0" w:defUIPriority="99" w:defSemiHidden="1" w:defUnhideWhenUsed="1" w:defQFormat="0" w:count="267">
+  <w:latentStyles w:defLockedState="0" w:defUIPriority="99" w:defSemiHidden="1" w:defUnhideWhenUsed="1" w:defQFormat="0" w:count="276">
     <w:lsdException w:name="Normal" w:semiHidden="0" w:uiPriority="0" w:unhideWhenUsed="0" w:qFormat="1"/>
     <w:lsdException w:name="heading 1" w:semiHidden="0" w:uiPriority="9" w:unhideWhenUsed="0" w:qFormat="1"/>
     <w:lsdException w:name="heading 2" w:uiPriority="9" w:qFormat="1"/>

</xml_diff>

<commit_message>
updated progress log as of Fri Nov 28
</commit_message>
<xml_diff>
--- a/CS 109 Progress Log.docx
+++ b/CS 109 Progress Log.docx
@@ -30,14 +30,25 @@
           <w:szCs w:val="20"/>
         </w:rPr>
       </w:pPr>
-      <w:r>
-        <w:rPr>
-          <w:rFonts w:ascii="Arial" w:hAnsi="Arial" w:cs="Times New Roman"/>
-          <w:color w:val="000000"/>
-          <w:sz w:val="23"/>
-          <w:szCs w:val="23"/>
-        </w:rPr>
-        <w:t>what policies govern how the delay times are assigned to  these categories?</w:t>
+      <w:proofErr w:type="gramStart"/>
+      <w:r>
+        <w:rPr>
+          <w:rFonts w:ascii="Arial" w:hAnsi="Arial" w:cs="Times New Roman"/>
+          <w:color w:val="000000"/>
+          <w:sz w:val="23"/>
+          <w:szCs w:val="23"/>
+        </w:rPr>
+        <w:t>what</w:t>
+      </w:r>
+      <w:proofErr w:type="gramEnd"/>
+      <w:r>
+        <w:rPr>
+          <w:rFonts w:ascii="Arial" w:hAnsi="Arial" w:cs="Times New Roman"/>
+          <w:color w:val="000000"/>
+          <w:sz w:val="23"/>
+          <w:szCs w:val="23"/>
+        </w:rPr>
+        <w:t xml:space="preserve"> policies govern how the delay times are assigned to  these categories?</w:t>
       </w:r>
     </w:p>
     <w:p>
@@ -66,14 +77,25 @@
         </w:rPr>
         <w:t xml:space="preserve">         </w:t>
       </w:r>
-      <w:r>
-        <w:rPr>
-          <w:rFonts w:ascii="Arial" w:hAnsi="Arial" w:cs="Times New Roman"/>
-          <w:color w:val="000000"/>
-          <w:sz w:val="23"/>
-          <w:szCs w:val="23"/>
-        </w:rPr>
-        <w:t>arrival delay will have more variables affecting it than departure delay</w:t>
+      <w:proofErr w:type="gramStart"/>
+      <w:r>
+        <w:rPr>
+          <w:rFonts w:ascii="Arial" w:hAnsi="Arial" w:cs="Times New Roman"/>
+          <w:color w:val="000000"/>
+          <w:sz w:val="23"/>
+          <w:szCs w:val="23"/>
+        </w:rPr>
+        <w:t>arrival</w:t>
+      </w:r>
+      <w:proofErr w:type="gramEnd"/>
+      <w:r>
+        <w:rPr>
+          <w:rFonts w:ascii="Arial" w:hAnsi="Arial" w:cs="Times New Roman"/>
+          <w:color w:val="000000"/>
+          <w:sz w:val="23"/>
+          <w:szCs w:val="23"/>
+        </w:rPr>
+        <w:t xml:space="preserve"> delay will have more variables affecting it than departure delay</w:t>
       </w:r>
     </w:p>
     <w:p>
@@ -102,14 +124,25 @@
         </w:rPr>
         <w:t xml:space="preserve">         </w:t>
       </w:r>
-      <w:r>
-        <w:rPr>
-          <w:rFonts w:ascii="Arial" w:hAnsi="Arial" w:cs="Times New Roman"/>
-          <w:color w:val="000000"/>
-          <w:sz w:val="23"/>
-          <w:szCs w:val="23"/>
-        </w:rPr>
-        <w:t>arrival delay = departure delay + extended flight time</w:t>
+      <w:proofErr w:type="gramStart"/>
+      <w:r>
+        <w:rPr>
+          <w:rFonts w:ascii="Arial" w:hAnsi="Arial" w:cs="Times New Roman"/>
+          <w:color w:val="000000"/>
+          <w:sz w:val="23"/>
+          <w:szCs w:val="23"/>
+        </w:rPr>
+        <w:t>arrival</w:t>
+      </w:r>
+      <w:proofErr w:type="gramEnd"/>
+      <w:r>
+        <w:rPr>
+          <w:rFonts w:ascii="Arial" w:hAnsi="Arial" w:cs="Times New Roman"/>
+          <w:color w:val="000000"/>
+          <w:sz w:val="23"/>
+          <w:szCs w:val="23"/>
+        </w:rPr>
+        <w:t xml:space="preserve"> delay = departure delay + extended flight time</w:t>
       </w:r>
     </w:p>
     <w:p>
@@ -138,14 +171,25 @@
         </w:rPr>
         <w:t xml:space="preserve">         </w:t>
       </w:r>
-      <w:r>
-        <w:rPr>
-          <w:rFonts w:ascii="Arial" w:hAnsi="Arial" w:cs="Times New Roman"/>
-          <w:color w:val="000000"/>
-          <w:sz w:val="23"/>
-          <w:szCs w:val="23"/>
-        </w:rPr>
-        <w:t>for categorical inputs, boxplot or violin plot</w:t>
+      <w:proofErr w:type="gramStart"/>
+      <w:r>
+        <w:rPr>
+          <w:rFonts w:ascii="Arial" w:hAnsi="Arial" w:cs="Times New Roman"/>
+          <w:color w:val="000000"/>
+          <w:sz w:val="23"/>
+          <w:szCs w:val="23"/>
+        </w:rPr>
+        <w:t>for</w:t>
+      </w:r>
+      <w:proofErr w:type="gramEnd"/>
+      <w:r>
+        <w:rPr>
+          <w:rFonts w:ascii="Arial" w:hAnsi="Arial" w:cs="Times New Roman"/>
+          <w:color w:val="000000"/>
+          <w:sz w:val="23"/>
+          <w:szCs w:val="23"/>
+        </w:rPr>
+        <w:t xml:space="preserve"> categorical inputs, boxplot or violin plot</w:t>
       </w:r>
     </w:p>
     <w:p>
@@ -174,14 +218,25 @@
         </w:rPr>
         <w:t xml:space="preserve">         </w:t>
       </w:r>
-      <w:r>
-        <w:rPr>
-          <w:rFonts w:ascii="Arial" w:hAnsi="Arial" w:cs="Times New Roman"/>
-          <w:color w:val="000000"/>
-          <w:sz w:val="23"/>
-          <w:szCs w:val="23"/>
-        </w:rPr>
-        <w:t>for clustering</w:t>
+      <w:proofErr w:type="gramStart"/>
+      <w:r>
+        <w:rPr>
+          <w:rFonts w:ascii="Arial" w:hAnsi="Arial" w:cs="Times New Roman"/>
+          <w:color w:val="000000"/>
+          <w:sz w:val="23"/>
+          <w:szCs w:val="23"/>
+        </w:rPr>
+        <w:t>for</w:t>
+      </w:r>
+      <w:proofErr w:type="gramEnd"/>
+      <w:r>
+        <w:rPr>
+          <w:rFonts w:ascii="Arial" w:hAnsi="Arial" w:cs="Times New Roman"/>
+          <w:color w:val="000000"/>
+          <w:sz w:val="23"/>
+          <w:szCs w:val="23"/>
+        </w:rPr>
+        <w:t xml:space="preserve"> clustering</w:t>
       </w:r>
     </w:p>
     <w:p>
@@ -192,6 +247,7 @@
           <w:szCs w:val="20"/>
         </w:rPr>
       </w:pPr>
+      <w:proofErr w:type="gramStart"/>
       <w:r>
         <w:rPr>
           <w:rFonts w:ascii="Courier New" w:hAnsi="Courier New" w:cs="Times New Roman"/>
@@ -201,6 +257,7 @@
         </w:rPr>
         <w:t>o</w:t>
       </w:r>
+      <w:proofErr w:type="gramEnd"/>
       <w:r>
         <w:rPr>
           <w:rFonts w:ascii="Times New Roman" w:hAnsi="Times New Roman" w:cs="Times New Roman"/>
@@ -228,6 +285,7 @@
           <w:szCs w:val="20"/>
         </w:rPr>
       </w:pPr>
+      <w:proofErr w:type="gramStart"/>
       <w:r>
         <w:rPr>
           <w:rFonts w:ascii="Courier New" w:hAnsi="Courier New" w:cs="Times New Roman"/>
@@ -237,6 +295,7 @@
         </w:rPr>
         <w:t>o</w:t>
       </w:r>
+      <w:proofErr w:type="gramEnd"/>
       <w:r>
         <w:rPr>
           <w:rFonts w:ascii="Times New Roman" w:hAnsi="Times New Roman" w:cs="Times New Roman"/>
@@ -282,14 +341,25 @@
         </w:rPr>
         <w:t xml:space="preserve">  </w:t>
       </w:r>
-      <w:r>
-        <w:rPr>
-          <w:rFonts w:ascii="Arial" w:hAnsi="Arial" w:cs="Times New Roman"/>
-          <w:color w:val="000000"/>
-          <w:sz w:val="23"/>
-          <w:szCs w:val="23"/>
-        </w:rPr>
-        <w:t>use PCA</w:t>
+      <w:proofErr w:type="gramStart"/>
+      <w:r>
+        <w:rPr>
+          <w:rFonts w:ascii="Arial" w:hAnsi="Arial" w:cs="Times New Roman"/>
+          <w:color w:val="000000"/>
+          <w:sz w:val="23"/>
+          <w:szCs w:val="23"/>
+        </w:rPr>
+        <w:t>use</w:t>
+      </w:r>
+      <w:proofErr w:type="gramEnd"/>
+      <w:r>
+        <w:rPr>
+          <w:rFonts w:ascii="Arial" w:hAnsi="Arial" w:cs="Times New Roman"/>
+          <w:color w:val="000000"/>
+          <w:sz w:val="23"/>
+          <w:szCs w:val="23"/>
+        </w:rPr>
+        <w:t xml:space="preserve"> PCA</w:t>
       </w:r>
     </w:p>
     <w:p>
@@ -318,14 +388,25 @@
         </w:rPr>
         <w:t xml:space="preserve">  </w:t>
       </w:r>
-      <w:r>
-        <w:rPr>
-          <w:rFonts w:ascii="Arial" w:hAnsi="Arial" w:cs="Times New Roman"/>
-          <w:color w:val="000000"/>
-          <w:sz w:val="23"/>
-          <w:szCs w:val="23"/>
-        </w:rPr>
-        <w:t>or just pick a few important variables</w:t>
+      <w:proofErr w:type="gramStart"/>
+      <w:r>
+        <w:rPr>
+          <w:rFonts w:ascii="Arial" w:hAnsi="Arial" w:cs="Times New Roman"/>
+          <w:color w:val="000000"/>
+          <w:sz w:val="23"/>
+          <w:szCs w:val="23"/>
+        </w:rPr>
+        <w:t>or</w:t>
+      </w:r>
+      <w:proofErr w:type="gramEnd"/>
+      <w:r>
+        <w:rPr>
+          <w:rFonts w:ascii="Arial" w:hAnsi="Arial" w:cs="Times New Roman"/>
+          <w:color w:val="000000"/>
+          <w:sz w:val="23"/>
+          <w:szCs w:val="23"/>
+        </w:rPr>
+        <w:t xml:space="preserve"> just pick a few important variables</w:t>
       </w:r>
     </w:p>
     <w:p>
@@ -354,14 +435,45 @@
         </w:rPr>
         <w:t xml:space="preserve">  </w:t>
       </w:r>
-      <w:r>
-        <w:rPr>
-          <w:rFonts w:ascii="Arial" w:hAnsi="Arial" w:cs="Times New Roman"/>
-          <w:color w:val="000000"/>
-          <w:sz w:val="23"/>
-          <w:szCs w:val="23"/>
-        </w:rPr>
-        <w:t>use sci-kit learning tutorials</w:t>
+      <w:proofErr w:type="gramStart"/>
+      <w:r>
+        <w:rPr>
+          <w:rFonts w:ascii="Arial" w:hAnsi="Arial" w:cs="Times New Roman"/>
+          <w:color w:val="000000"/>
+          <w:sz w:val="23"/>
+          <w:szCs w:val="23"/>
+        </w:rPr>
+        <w:t>use</w:t>
+      </w:r>
+      <w:proofErr w:type="gramEnd"/>
+      <w:r>
+        <w:rPr>
+          <w:rFonts w:ascii="Arial" w:hAnsi="Arial" w:cs="Times New Roman"/>
+          <w:color w:val="000000"/>
+          <w:sz w:val="23"/>
+          <w:szCs w:val="23"/>
+        </w:rPr>
+        <w:t xml:space="preserve"> </w:t>
+      </w:r>
+      <w:proofErr w:type="spellStart"/>
+      <w:r>
+        <w:rPr>
+          <w:rFonts w:ascii="Arial" w:hAnsi="Arial" w:cs="Times New Roman"/>
+          <w:color w:val="000000"/>
+          <w:sz w:val="23"/>
+          <w:szCs w:val="23"/>
+        </w:rPr>
+        <w:t>sci</w:t>
+      </w:r>
+      <w:proofErr w:type="spellEnd"/>
+      <w:r>
+        <w:rPr>
+          <w:rFonts w:ascii="Arial" w:hAnsi="Arial" w:cs="Times New Roman"/>
+          <w:color w:val="000000"/>
+          <w:sz w:val="23"/>
+          <w:szCs w:val="23"/>
+        </w:rPr>
+        <w:t>-kit learning tutorials</w:t>
       </w:r>
     </w:p>
     <w:p>
@@ -390,14 +502,25 @@
         </w:rPr>
         <w:t xml:space="preserve">         </w:t>
       </w:r>
-      <w:r>
-        <w:rPr>
-          <w:rFonts w:ascii="Arial" w:hAnsi="Arial" w:cs="Times New Roman"/>
-          <w:color w:val="000000"/>
-          <w:sz w:val="23"/>
-          <w:szCs w:val="23"/>
-        </w:rPr>
-        <w:t>how to categorize routes</w:t>
+      <w:proofErr w:type="gramStart"/>
+      <w:r>
+        <w:rPr>
+          <w:rFonts w:ascii="Arial" w:hAnsi="Arial" w:cs="Times New Roman"/>
+          <w:color w:val="000000"/>
+          <w:sz w:val="23"/>
+          <w:szCs w:val="23"/>
+        </w:rPr>
+        <w:t>how</w:t>
+      </w:r>
+      <w:proofErr w:type="gramEnd"/>
+      <w:r>
+        <w:rPr>
+          <w:rFonts w:ascii="Arial" w:hAnsi="Arial" w:cs="Times New Roman"/>
+          <w:color w:val="000000"/>
+          <w:sz w:val="23"/>
+          <w:szCs w:val="23"/>
+        </w:rPr>
+        <w:t xml:space="preserve"> to categorize routes</w:t>
       </w:r>
     </w:p>
     <w:p>
@@ -408,6 +531,7 @@
           <w:szCs w:val="20"/>
         </w:rPr>
       </w:pPr>
+      <w:proofErr w:type="gramStart"/>
       <w:r>
         <w:rPr>
           <w:rFonts w:ascii="Courier New" w:hAnsi="Courier New" w:cs="Times New Roman"/>
@@ -417,6 +541,7 @@
         </w:rPr>
         <w:t>o</w:t>
       </w:r>
+      <w:proofErr w:type="gramEnd"/>
       <w:r>
         <w:rPr>
           <w:rFonts w:ascii="Times New Roman" w:hAnsi="Times New Roman" w:cs="Times New Roman"/>
@@ -462,14 +587,25 @@
         </w:rPr>
         <w:t xml:space="preserve">  </w:t>
       </w:r>
-      <w:r>
-        <w:rPr>
-          <w:rFonts w:ascii="Arial" w:hAnsi="Arial" w:cs="Times New Roman"/>
-          <w:color w:val="000000"/>
-          <w:sz w:val="23"/>
-          <w:szCs w:val="23"/>
-        </w:rPr>
-        <w:t>flight capacity</w:t>
+      <w:proofErr w:type="gramStart"/>
+      <w:r>
+        <w:rPr>
+          <w:rFonts w:ascii="Arial" w:hAnsi="Arial" w:cs="Times New Roman"/>
+          <w:color w:val="000000"/>
+          <w:sz w:val="23"/>
+          <w:szCs w:val="23"/>
+        </w:rPr>
+        <w:t>flight</w:t>
+      </w:r>
+      <w:proofErr w:type="gramEnd"/>
+      <w:r>
+        <w:rPr>
+          <w:rFonts w:ascii="Arial" w:hAnsi="Arial" w:cs="Times New Roman"/>
+          <w:color w:val="000000"/>
+          <w:sz w:val="23"/>
+          <w:szCs w:val="23"/>
+        </w:rPr>
+        <w:t xml:space="preserve"> capacity</w:t>
       </w:r>
     </w:p>
     <w:p>
@@ -498,14 +634,25 @@
         </w:rPr>
         <w:t xml:space="preserve">  </w:t>
       </w:r>
-      <w:r>
-        <w:rPr>
-          <w:rFonts w:ascii="Arial" w:hAnsi="Arial" w:cs="Times New Roman"/>
-          <w:color w:val="000000"/>
-          <w:sz w:val="23"/>
-          <w:szCs w:val="23"/>
-        </w:rPr>
-        <w:t>flight price</w:t>
+      <w:proofErr w:type="gramStart"/>
+      <w:r>
+        <w:rPr>
+          <w:rFonts w:ascii="Arial" w:hAnsi="Arial" w:cs="Times New Roman"/>
+          <w:color w:val="000000"/>
+          <w:sz w:val="23"/>
+          <w:szCs w:val="23"/>
+        </w:rPr>
+        <w:t>flight</w:t>
+      </w:r>
+      <w:proofErr w:type="gramEnd"/>
+      <w:r>
+        <w:rPr>
+          <w:rFonts w:ascii="Arial" w:hAnsi="Arial" w:cs="Times New Roman"/>
+          <w:color w:val="000000"/>
+          <w:sz w:val="23"/>
+          <w:szCs w:val="23"/>
+        </w:rPr>
+        <w:t xml:space="preserve"> price</w:t>
       </w:r>
     </w:p>
     <w:p>
@@ -534,14 +681,25 @@
         </w:rPr>
         <w:t xml:space="preserve">  </w:t>
       </w:r>
-      <w:r>
-        <w:rPr>
-          <w:rFonts w:ascii="Arial" w:hAnsi="Arial" w:cs="Times New Roman"/>
-          <w:color w:val="000000"/>
-          <w:sz w:val="23"/>
-          <w:szCs w:val="23"/>
-        </w:rPr>
-        <w:t>flight direction</w:t>
+      <w:proofErr w:type="gramStart"/>
+      <w:r>
+        <w:rPr>
+          <w:rFonts w:ascii="Arial" w:hAnsi="Arial" w:cs="Times New Roman"/>
+          <w:color w:val="000000"/>
+          <w:sz w:val="23"/>
+          <w:szCs w:val="23"/>
+        </w:rPr>
+        <w:t>flight</w:t>
+      </w:r>
+      <w:proofErr w:type="gramEnd"/>
+      <w:r>
+        <w:rPr>
+          <w:rFonts w:ascii="Arial" w:hAnsi="Arial" w:cs="Times New Roman"/>
+          <w:color w:val="000000"/>
+          <w:sz w:val="23"/>
+          <w:szCs w:val="23"/>
+        </w:rPr>
+        <w:t xml:space="preserve"> direction</w:t>
       </w:r>
     </w:p>
     <w:p>
@@ -570,14 +728,25 @@
         </w:rPr>
         <w:t xml:space="preserve">  </w:t>
       </w:r>
-      <w:r>
-        <w:rPr>
-          <w:rFonts w:ascii="Arial" w:hAnsi="Arial" w:cs="Times New Roman"/>
-          <w:color w:val="000000"/>
-          <w:sz w:val="23"/>
-          <w:szCs w:val="23"/>
-        </w:rPr>
-        <w:t>geographical direction</w:t>
+      <w:proofErr w:type="gramStart"/>
+      <w:r>
+        <w:rPr>
+          <w:rFonts w:ascii="Arial" w:hAnsi="Arial" w:cs="Times New Roman"/>
+          <w:color w:val="000000"/>
+          <w:sz w:val="23"/>
+          <w:szCs w:val="23"/>
+        </w:rPr>
+        <w:t>geographical</w:t>
+      </w:r>
+      <w:proofErr w:type="gramEnd"/>
+      <w:r>
+        <w:rPr>
+          <w:rFonts w:ascii="Arial" w:hAnsi="Arial" w:cs="Times New Roman"/>
+          <w:color w:val="000000"/>
+          <w:sz w:val="23"/>
+          <w:szCs w:val="23"/>
+        </w:rPr>
+        <w:t xml:space="preserve"> direction</w:t>
       </w:r>
     </w:p>
     <w:p>
@@ -606,14 +775,25 @@
         </w:rPr>
         <w:t xml:space="preserve">  </w:t>
       </w:r>
-      <w:r>
-        <w:rPr>
-          <w:rFonts w:ascii="Arial" w:hAnsi="Arial" w:cs="Times New Roman"/>
-          <w:color w:val="000000"/>
-          <w:sz w:val="23"/>
-          <w:szCs w:val="23"/>
-        </w:rPr>
-        <w:t>flight distance</w:t>
+      <w:proofErr w:type="gramStart"/>
+      <w:r>
+        <w:rPr>
+          <w:rFonts w:ascii="Arial" w:hAnsi="Arial" w:cs="Times New Roman"/>
+          <w:color w:val="000000"/>
+          <w:sz w:val="23"/>
+          <w:szCs w:val="23"/>
+        </w:rPr>
+        <w:t>flight</w:t>
+      </w:r>
+      <w:proofErr w:type="gramEnd"/>
+      <w:r>
+        <w:rPr>
+          <w:rFonts w:ascii="Arial" w:hAnsi="Arial" w:cs="Times New Roman"/>
+          <w:color w:val="000000"/>
+          <w:sz w:val="23"/>
+          <w:szCs w:val="23"/>
+        </w:rPr>
+        <w:t xml:space="preserve"> distance</w:t>
       </w:r>
     </w:p>
     <w:p>
@@ -642,14 +822,25 @@
         </w:rPr>
         <w:t xml:space="preserve">         </w:t>
       </w:r>
-      <w:r>
-        <w:rPr>
-          <w:rFonts w:ascii="Arial" w:hAnsi="Arial" w:cs="Times New Roman"/>
-          <w:color w:val="000000"/>
-          <w:sz w:val="23"/>
-          <w:szCs w:val="23"/>
-        </w:rPr>
-        <w:t>how to do clustering with categorical variables?</w:t>
+      <w:proofErr w:type="gramStart"/>
+      <w:r>
+        <w:rPr>
+          <w:rFonts w:ascii="Arial" w:hAnsi="Arial" w:cs="Times New Roman"/>
+          <w:color w:val="000000"/>
+          <w:sz w:val="23"/>
+          <w:szCs w:val="23"/>
+        </w:rPr>
+        <w:t>how</w:t>
+      </w:r>
+      <w:proofErr w:type="gramEnd"/>
+      <w:r>
+        <w:rPr>
+          <w:rFonts w:ascii="Arial" w:hAnsi="Arial" w:cs="Times New Roman"/>
+          <w:color w:val="000000"/>
+          <w:sz w:val="23"/>
+          <w:szCs w:val="23"/>
+        </w:rPr>
+        <w:t xml:space="preserve"> to do clustering with categorical variables?</w:t>
       </w:r>
     </w:p>
     <w:p>
@@ -660,6 +851,7 @@
           <w:szCs w:val="20"/>
         </w:rPr>
       </w:pPr>
+      <w:proofErr w:type="gramStart"/>
       <w:r>
         <w:rPr>
           <w:rFonts w:ascii="Courier New" w:hAnsi="Courier New" w:cs="Times New Roman"/>
@@ -669,6 +861,7 @@
         </w:rPr>
         <w:t>o</w:t>
       </w:r>
+      <w:proofErr w:type="gramEnd"/>
       <w:r>
         <w:rPr>
           <w:rFonts w:ascii="Times New Roman" w:hAnsi="Times New Roman" w:cs="Times New Roman"/>
@@ -789,14 +982,25 @@
           <w:szCs w:val="23"/>
         </w:rPr>
       </w:pPr>
-      <w:r>
-        <w:rPr>
-          <w:rFonts w:ascii="Arial" w:hAnsi="Arial" w:cs="Times New Roman"/>
-          <w:color w:val="000000"/>
-          <w:sz w:val="23"/>
-          <w:szCs w:val="23"/>
-        </w:rPr>
-        <w:t xml:space="preserve">all data </w:t>
+      <w:proofErr w:type="gramStart"/>
+      <w:r>
+        <w:rPr>
+          <w:rFonts w:ascii="Arial" w:hAnsi="Arial" w:cs="Times New Roman"/>
+          <w:color w:val="000000"/>
+          <w:sz w:val="23"/>
+          <w:szCs w:val="23"/>
+        </w:rPr>
+        <w:t>all</w:t>
+      </w:r>
+      <w:proofErr w:type="gramEnd"/>
+      <w:r>
+        <w:rPr>
+          <w:rFonts w:ascii="Arial" w:hAnsi="Arial" w:cs="Times New Roman"/>
+          <w:color w:val="000000"/>
+          <w:sz w:val="23"/>
+          <w:szCs w:val="23"/>
+        </w:rPr>
+        <w:t xml:space="preserve"> data </w:t>
       </w:r>
       <w:r>
         <w:rPr>
@@ -814,7 +1018,27 @@
           <w:sz w:val="23"/>
           <w:szCs w:val="23"/>
         </w:rPr>
-        <w:t xml:space="preserve"> dataframe, subset </w:t>
+        <w:t xml:space="preserve"> </w:t>
+      </w:r>
+      <w:proofErr w:type="spellStart"/>
+      <w:r>
+        <w:rPr>
+          <w:rFonts w:ascii="Arial" w:hAnsi="Arial" w:cs="Times New Roman"/>
+          <w:color w:val="000000"/>
+          <w:sz w:val="23"/>
+          <w:szCs w:val="23"/>
+        </w:rPr>
+        <w:t>dataframe</w:t>
+      </w:r>
+      <w:proofErr w:type="spellEnd"/>
+      <w:r>
+        <w:rPr>
+          <w:rFonts w:ascii="Arial" w:hAnsi="Arial" w:cs="Times New Roman"/>
+          <w:color w:val="000000"/>
+          <w:sz w:val="23"/>
+          <w:szCs w:val="23"/>
+        </w:rPr>
+        <w:t xml:space="preserve">, subset </w:t>
       </w:r>
       <w:r>
         <w:rPr>
@@ -832,7 +1056,27 @@
           <w:sz w:val="23"/>
           <w:szCs w:val="23"/>
         </w:rPr>
-        <w:t xml:space="preserve"> csv for training and test</w:t>
+        <w:t xml:space="preserve"> </w:t>
+      </w:r>
+      <w:proofErr w:type="spellStart"/>
+      <w:r>
+        <w:rPr>
+          <w:rFonts w:ascii="Arial" w:hAnsi="Arial" w:cs="Times New Roman"/>
+          <w:color w:val="000000"/>
+          <w:sz w:val="23"/>
+          <w:szCs w:val="23"/>
+        </w:rPr>
+        <w:t>csv</w:t>
+      </w:r>
+      <w:proofErr w:type="spellEnd"/>
+      <w:r>
+        <w:rPr>
+          <w:rFonts w:ascii="Arial" w:hAnsi="Arial" w:cs="Times New Roman"/>
+          <w:color w:val="000000"/>
+          <w:sz w:val="23"/>
+          <w:szCs w:val="23"/>
+        </w:rPr>
+        <w:t xml:space="preserve"> for training and test</w:t>
       </w:r>
     </w:p>
     <w:p>
@@ -849,14 +1093,45 @@
           <w:szCs w:val="23"/>
         </w:rPr>
       </w:pPr>
-      <w:r>
-        <w:rPr>
-          <w:rFonts w:ascii="Arial" w:hAnsi="Arial" w:cs="Times New Roman"/>
-          <w:color w:val="000000"/>
-          <w:sz w:val="23"/>
-          <w:szCs w:val="23"/>
-        </w:rPr>
-        <w:t>put into GitHub folder</w:t>
+      <w:proofErr w:type="gramStart"/>
+      <w:r>
+        <w:rPr>
+          <w:rFonts w:ascii="Arial" w:hAnsi="Arial" w:cs="Times New Roman"/>
+          <w:color w:val="000000"/>
+          <w:sz w:val="23"/>
+          <w:szCs w:val="23"/>
+        </w:rPr>
+        <w:t>put</w:t>
+      </w:r>
+      <w:proofErr w:type="gramEnd"/>
+      <w:r>
+        <w:rPr>
+          <w:rFonts w:ascii="Arial" w:hAnsi="Arial" w:cs="Times New Roman"/>
+          <w:color w:val="000000"/>
+          <w:sz w:val="23"/>
+          <w:szCs w:val="23"/>
+        </w:rPr>
+        <w:t xml:space="preserve"> into </w:t>
+      </w:r>
+      <w:proofErr w:type="spellStart"/>
+      <w:r>
+        <w:rPr>
+          <w:rFonts w:ascii="Arial" w:hAnsi="Arial" w:cs="Times New Roman"/>
+          <w:color w:val="000000"/>
+          <w:sz w:val="23"/>
+          <w:szCs w:val="23"/>
+        </w:rPr>
+        <w:t>GitHub</w:t>
+      </w:r>
+      <w:proofErr w:type="spellEnd"/>
+      <w:r>
+        <w:rPr>
+          <w:rFonts w:ascii="Arial" w:hAnsi="Arial" w:cs="Times New Roman"/>
+          <w:color w:val="000000"/>
+          <w:sz w:val="23"/>
+          <w:szCs w:val="23"/>
+        </w:rPr>
+        <w:t xml:space="preserve"> folder</w:t>
       </w:r>
     </w:p>
     <w:p>
@@ -873,14 +1148,27 @@
           <w:szCs w:val="23"/>
         </w:rPr>
       </w:pPr>
-      <w:r>
-        <w:rPr>
-          <w:rFonts w:ascii="Arial" w:hAnsi="Arial" w:cs="Times New Roman"/>
-          <w:color w:val="000000"/>
-          <w:sz w:val="23"/>
-          <w:szCs w:val="23"/>
-        </w:rPr>
-        <w:t>ipython notebook</w:t>
+      <w:proofErr w:type="spellStart"/>
+      <w:proofErr w:type="gramStart"/>
+      <w:r>
+        <w:rPr>
+          <w:rFonts w:ascii="Arial" w:hAnsi="Arial" w:cs="Times New Roman"/>
+          <w:color w:val="000000"/>
+          <w:sz w:val="23"/>
+          <w:szCs w:val="23"/>
+        </w:rPr>
+        <w:t>ipython</w:t>
+      </w:r>
+      <w:proofErr w:type="spellEnd"/>
+      <w:proofErr w:type="gramEnd"/>
+      <w:r>
+        <w:rPr>
+          <w:rFonts w:ascii="Arial" w:hAnsi="Arial" w:cs="Times New Roman"/>
+          <w:color w:val="000000"/>
+          <w:sz w:val="23"/>
+          <w:szCs w:val="23"/>
+        </w:rPr>
+        <w:t xml:space="preserve"> notebook</w:t>
       </w:r>
     </w:p>
     <w:p>
@@ -897,15 +1185,37 @@
           <w:szCs w:val="23"/>
         </w:rPr>
       </w:pPr>
-      <w:r>
-        <w:rPr>
-          <w:rFonts w:ascii="Arial" w:hAnsi="Arial" w:cs="Times New Roman"/>
-          <w:color w:val="000000"/>
-          <w:sz w:val="23"/>
-          <w:szCs w:val="23"/>
-        </w:rPr>
-        <w:t>test and train data csvs</w:t>
-      </w:r>
+      <w:proofErr w:type="gramStart"/>
+      <w:r>
+        <w:rPr>
+          <w:rFonts w:ascii="Arial" w:hAnsi="Arial" w:cs="Times New Roman"/>
+          <w:color w:val="000000"/>
+          <w:sz w:val="23"/>
+          <w:szCs w:val="23"/>
+        </w:rPr>
+        <w:t>test</w:t>
+      </w:r>
+      <w:proofErr w:type="gramEnd"/>
+      <w:r>
+        <w:rPr>
+          <w:rFonts w:ascii="Arial" w:hAnsi="Arial" w:cs="Times New Roman"/>
+          <w:color w:val="000000"/>
+          <w:sz w:val="23"/>
+          <w:szCs w:val="23"/>
+        </w:rPr>
+        <w:t xml:space="preserve"> and train data </w:t>
+      </w:r>
+      <w:proofErr w:type="spellStart"/>
+      <w:r>
+        <w:rPr>
+          <w:rFonts w:ascii="Arial" w:hAnsi="Arial" w:cs="Times New Roman"/>
+          <w:color w:val="000000"/>
+          <w:sz w:val="23"/>
+          <w:szCs w:val="23"/>
+        </w:rPr>
+        <w:t>csvs</w:t>
+      </w:r>
+      <w:proofErr w:type="spellEnd"/>
     </w:p>
     <w:p>
       <w:pPr>
@@ -1019,70 +1329,190 @@
           <w:szCs w:val="23"/>
         </w:rPr>
       </w:pPr>
-      <w:r>
-        <w:rPr>
-          <w:rFonts w:ascii="Arial" w:hAnsi="Arial" w:cs="Times New Roman"/>
-          <w:color w:val="000000"/>
-          <w:sz w:val="23"/>
-          <w:szCs w:val="23"/>
-        </w:rPr>
-        <w:t>figured out how to download! now will work on assembling all the data into dataframe</w:t>
-      </w:r>
-    </w:p>
-    <w:p>
-      <w:pPr>
-        <w:textAlignment w:val="baseline"/>
-        <w:rPr>
-          <w:rFonts w:ascii="Arial" w:hAnsi="Arial" w:cs="Times New Roman"/>
-          <w:color w:val="000000"/>
-          <w:sz w:val="23"/>
-          <w:szCs w:val="23"/>
-        </w:rPr>
-      </w:pPr>
-      <w:r>
-        <w:rPr>
-          <w:rFonts w:ascii="Arial" w:hAnsi="Arial" w:cs="Times New Roman"/>
-          <w:color w:val="000000"/>
-          <w:sz w:val="23"/>
-          <w:szCs w:val="23"/>
-        </w:rPr>
-        <w:t>HEY CAN Y’ALL SEE THIS?</w:t>
-      </w:r>
-    </w:p>
-    <w:p>
-      <w:pPr>
-        <w:textAlignment w:val="baseline"/>
-        <w:rPr>
-          <w:rFonts w:ascii="Arial" w:hAnsi="Arial" w:cs="Times New Roman"/>
-          <w:color w:val="000000"/>
-          <w:sz w:val="23"/>
-          <w:szCs w:val="23"/>
-        </w:rPr>
-      </w:pPr>
-    </w:p>
-    <w:p>
-      <w:pPr>
-        <w:textAlignment w:val="baseline"/>
-        <w:rPr>
-          <w:rFonts w:ascii="Arial" w:hAnsi="Arial" w:cs="Times New Roman"/>
-          <w:color w:val="000000"/>
-          <w:sz w:val="23"/>
-          <w:szCs w:val="23"/>
-        </w:rPr>
-      </w:pPr>
-      <w:r>
-        <w:rPr>
-          <w:rFonts w:ascii="Arial" w:hAnsi="Arial" w:cs="Times New Roman"/>
-          <w:color w:val="000000"/>
-          <w:sz w:val="23"/>
-          <w:szCs w:val="23"/>
-        </w:rPr>
-        <w:t>YES I CAN SEE THIS!! -Evan</w:t>
+      <w:proofErr w:type="gramStart"/>
+      <w:r>
+        <w:rPr>
+          <w:rFonts w:ascii="Arial" w:hAnsi="Arial" w:cs="Times New Roman"/>
+          <w:color w:val="000000"/>
+          <w:sz w:val="23"/>
+          <w:szCs w:val="23"/>
+        </w:rPr>
+        <w:t>figured</w:t>
+      </w:r>
+      <w:proofErr w:type="gramEnd"/>
+      <w:r>
+        <w:rPr>
+          <w:rFonts w:ascii="Arial" w:hAnsi="Arial" w:cs="Times New Roman"/>
+          <w:color w:val="000000"/>
+          <w:sz w:val="23"/>
+          <w:szCs w:val="23"/>
+        </w:rPr>
+        <w:t xml:space="preserve"> out how to download! </w:t>
+      </w:r>
+      <w:proofErr w:type="gramStart"/>
+      <w:r>
+        <w:rPr>
+          <w:rFonts w:ascii="Arial" w:hAnsi="Arial" w:cs="Times New Roman"/>
+          <w:color w:val="000000"/>
+          <w:sz w:val="23"/>
+          <w:szCs w:val="23"/>
+        </w:rPr>
+        <w:t>now</w:t>
+      </w:r>
+      <w:proofErr w:type="gramEnd"/>
+      <w:r>
+        <w:rPr>
+          <w:rFonts w:ascii="Arial" w:hAnsi="Arial" w:cs="Times New Roman"/>
+          <w:color w:val="000000"/>
+          <w:sz w:val="23"/>
+          <w:szCs w:val="23"/>
+        </w:rPr>
+        <w:t xml:space="preserve"> will work on assembling all the data into </w:t>
+      </w:r>
+      <w:proofErr w:type="spellStart"/>
+      <w:r>
+        <w:rPr>
+          <w:rFonts w:ascii="Arial" w:hAnsi="Arial" w:cs="Times New Roman"/>
+          <w:color w:val="000000"/>
+          <w:sz w:val="23"/>
+          <w:szCs w:val="23"/>
+        </w:rPr>
+        <w:t>dataframe</w:t>
+      </w:r>
+      <w:proofErr w:type="spellEnd"/>
+    </w:p>
+    <w:p>
+      <w:pPr>
+        <w:rPr>
+          <w:rFonts w:ascii="Arial" w:hAnsi="Arial" w:cs="Times New Roman"/>
+          <w:color w:val="000000"/>
+          <w:sz w:val="23"/>
+          <w:szCs w:val="23"/>
+        </w:rPr>
+      </w:pPr>
+    </w:p>
+    <w:p>
+      <w:pPr>
+        <w:rPr>
+          <w:rFonts w:ascii="Arial" w:hAnsi="Arial" w:cs="Times New Roman"/>
+          <w:color w:val="000000"/>
+          <w:sz w:val="23"/>
+          <w:szCs w:val="23"/>
+        </w:rPr>
+      </w:pPr>
+      <w:r>
+        <w:rPr>
+          <w:rFonts w:ascii="Arial" w:hAnsi="Arial" w:cs="Times New Roman"/>
+          <w:color w:val="000000"/>
+          <w:sz w:val="23"/>
+          <w:szCs w:val="23"/>
+        </w:rPr>
+        <w:t xml:space="preserve">Annie and Evan 11.28 ~9pm </w:t>
+      </w:r>
+    </w:p>
+    <w:p>
+      <w:pPr>
+        <w:pStyle w:val="ListParagraph"/>
+        <w:numPr>
+          <w:ilvl w:val="0"/>
+          <w:numId w:val="3"/>
+        </w:numPr>
+      </w:pPr>
+      <w:r>
+        <w:t xml:space="preserve">Manually gathered all the data from 9/2011 to 9/2014. </w:t>
+      </w:r>
+    </w:p>
+    <w:p>
+      <w:pPr>
+        <w:pStyle w:val="ListParagraph"/>
+        <w:numPr>
+          <w:ilvl w:val="0"/>
+          <w:numId w:val="3"/>
+        </w:numPr>
+      </w:pPr>
+      <w:r>
+        <w:t xml:space="preserve">Decided that it would be best to subset the data (over 5 GB!) </w:t>
+      </w:r>
+    </w:p>
+    <w:p>
+      <w:pPr>
+        <w:pStyle w:val="ListParagraph"/>
+        <w:numPr>
+          <w:ilvl w:val="0"/>
+          <w:numId w:val="3"/>
+        </w:numPr>
+      </w:pPr>
+      <w:r>
+        <w:t xml:space="preserve">Will decide very soon with Robert which popular routes to pick so that we can reduce our data set size, to hopefully under 100 MB to fit on </w:t>
+      </w:r>
+      <w:proofErr w:type="spellStart"/>
+      <w:r>
+        <w:t>github</w:t>
+      </w:r>
+      <w:proofErr w:type="spellEnd"/>
+      <w:r>
+        <w:t xml:space="preserve"> </w:t>
+      </w:r>
+    </w:p>
+    <w:p>
+      <w:pPr>
+        <w:pStyle w:val="ListParagraph"/>
+        <w:numPr>
+          <w:ilvl w:val="0"/>
+          <w:numId w:val="3"/>
+        </w:numPr>
+      </w:pPr>
+      <w:r>
+        <w:t>Next step after deciding routes</w:t>
+      </w:r>
+    </w:p>
+    <w:p>
+      <w:pPr>
+        <w:pStyle w:val="ListParagraph"/>
+        <w:numPr>
+          <w:ilvl w:val="1"/>
+          <w:numId w:val="3"/>
+        </w:numPr>
+      </w:pPr>
+      <w:r>
+        <w:t>Download all the data from Drive, unzip it all,</w:t>
+      </w:r>
+    </w:p>
+    <w:p>
+      <w:pPr>
+        <w:pStyle w:val="ListParagraph"/>
+        <w:numPr>
+          <w:ilvl w:val="1"/>
+          <w:numId w:val="3"/>
+        </w:numPr>
+      </w:pPr>
+      <w:r>
+        <w:t xml:space="preserve">Extract from each month the routes we have chosen </w:t>
+      </w:r>
+    </w:p>
+    <w:p>
+      <w:pPr>
+        <w:pStyle w:val="ListParagraph"/>
+        <w:numPr>
+          <w:ilvl w:val="1"/>
+          <w:numId w:val="3"/>
+        </w:numPr>
+      </w:pPr>
+      <w:r>
+        <w:lastRenderedPageBreak/>
+        <w:t xml:space="preserve">Save those to separate </w:t>
+      </w:r>
+      <w:proofErr w:type="spellStart"/>
+      <w:r>
+        <w:t>csv</w:t>
+      </w:r>
+      <w:proofErr w:type="spellEnd"/>
+      <w:r>
+        <w:t xml:space="preserve"> files (e.g. jfk-lax.csv, bos-jfk.csv…etc.) </w:t>
       </w:r>
       <w:bookmarkStart w:id="0" w:name="_GoBack"/>
       <w:bookmarkEnd w:id="0"/>
     </w:p>
-    <w:p/>
     <w:sectPr>
       <w:pgSz w:w="12240" w:h="15840"/>
       <w:pgMar w:top="1440" w:right="1800" w:bottom="1440" w:left="1800" w:header="720" w:footer="720" w:gutter="0"/>
@@ -1393,11 +1823,127 @@
       </w:rPr>
     </w:lvl>
   </w:abstractNum>
+  <w:abstractNum w:abstractNumId="2">
+    <w:nsid w:val="32E12E24"/>
+    <w:multiLevelType w:val="hybridMultilevel"/>
+    <w:tmpl w:val="9FB8D726"/>
+    <w:lvl w:ilvl="0" w:tplc="04090001">
+      <w:start w:val="1"/>
+      <w:numFmt w:val="bullet"/>
+      <w:lvlText w:val=""/>
+      <w:lvlJc w:val="left"/>
+      <w:pPr>
+        <w:ind w:left="720" w:hanging="360"/>
+      </w:pPr>
+      <w:rPr>
+        <w:rFonts w:ascii="Symbol" w:hAnsi="Symbol" w:hint="default"/>
+      </w:rPr>
+    </w:lvl>
+    <w:lvl w:ilvl="1" w:tplc="04090003">
+      <w:start w:val="1"/>
+      <w:numFmt w:val="bullet"/>
+      <w:lvlText w:val="o"/>
+      <w:lvlJc w:val="left"/>
+      <w:pPr>
+        <w:ind w:left="1440" w:hanging="360"/>
+      </w:pPr>
+      <w:rPr>
+        <w:rFonts w:ascii="Courier New" w:hAnsi="Courier New" w:hint="default"/>
+      </w:rPr>
+    </w:lvl>
+    <w:lvl w:ilvl="2" w:tplc="04090005" w:tentative="1">
+      <w:start w:val="1"/>
+      <w:numFmt w:val="bullet"/>
+      <w:lvlText w:val=""/>
+      <w:lvlJc w:val="left"/>
+      <w:pPr>
+        <w:ind w:left="2160" w:hanging="360"/>
+      </w:pPr>
+      <w:rPr>
+        <w:rFonts w:ascii="Wingdings" w:hAnsi="Wingdings" w:hint="default"/>
+      </w:rPr>
+    </w:lvl>
+    <w:lvl w:ilvl="3" w:tplc="04090001" w:tentative="1">
+      <w:start w:val="1"/>
+      <w:numFmt w:val="bullet"/>
+      <w:lvlText w:val=""/>
+      <w:lvlJc w:val="left"/>
+      <w:pPr>
+        <w:ind w:left="2880" w:hanging="360"/>
+      </w:pPr>
+      <w:rPr>
+        <w:rFonts w:ascii="Symbol" w:hAnsi="Symbol" w:hint="default"/>
+      </w:rPr>
+    </w:lvl>
+    <w:lvl w:ilvl="4" w:tplc="04090003" w:tentative="1">
+      <w:start w:val="1"/>
+      <w:numFmt w:val="bullet"/>
+      <w:lvlText w:val="o"/>
+      <w:lvlJc w:val="left"/>
+      <w:pPr>
+        <w:ind w:left="3600" w:hanging="360"/>
+      </w:pPr>
+      <w:rPr>
+        <w:rFonts w:ascii="Courier New" w:hAnsi="Courier New" w:hint="default"/>
+      </w:rPr>
+    </w:lvl>
+    <w:lvl w:ilvl="5" w:tplc="04090005" w:tentative="1">
+      <w:start w:val="1"/>
+      <w:numFmt w:val="bullet"/>
+      <w:lvlText w:val=""/>
+      <w:lvlJc w:val="left"/>
+      <w:pPr>
+        <w:ind w:left="4320" w:hanging="360"/>
+      </w:pPr>
+      <w:rPr>
+        <w:rFonts w:ascii="Wingdings" w:hAnsi="Wingdings" w:hint="default"/>
+      </w:rPr>
+    </w:lvl>
+    <w:lvl w:ilvl="6" w:tplc="04090001" w:tentative="1">
+      <w:start w:val="1"/>
+      <w:numFmt w:val="bullet"/>
+      <w:lvlText w:val=""/>
+      <w:lvlJc w:val="left"/>
+      <w:pPr>
+        <w:ind w:left="5040" w:hanging="360"/>
+      </w:pPr>
+      <w:rPr>
+        <w:rFonts w:ascii="Symbol" w:hAnsi="Symbol" w:hint="default"/>
+      </w:rPr>
+    </w:lvl>
+    <w:lvl w:ilvl="7" w:tplc="04090003" w:tentative="1">
+      <w:start w:val="1"/>
+      <w:numFmt w:val="bullet"/>
+      <w:lvlText w:val="o"/>
+      <w:lvlJc w:val="left"/>
+      <w:pPr>
+        <w:ind w:left="5760" w:hanging="360"/>
+      </w:pPr>
+      <w:rPr>
+        <w:rFonts w:ascii="Courier New" w:hAnsi="Courier New" w:hint="default"/>
+      </w:rPr>
+    </w:lvl>
+    <w:lvl w:ilvl="8" w:tplc="04090005" w:tentative="1">
+      <w:start w:val="1"/>
+      <w:numFmt w:val="bullet"/>
+      <w:lvlText w:val=""/>
+      <w:lvlJc w:val="left"/>
+      <w:pPr>
+        <w:ind w:left="6480" w:hanging="360"/>
+      </w:pPr>
+      <w:rPr>
+        <w:rFonts w:ascii="Wingdings" w:hAnsi="Wingdings" w:hint="default"/>
+      </w:rPr>
+    </w:lvl>
+  </w:abstractNum>
   <w:num w:numId="1">
     <w:abstractNumId w:val="0"/>
   </w:num>
   <w:num w:numId="2">
     <w:abstractNumId w:val="1"/>
+  </w:num>
+  <w:num w:numId="3">
+    <w:abstractNumId w:val="2"/>
   </w:num>
 </w:numbering>
 </file>
@@ -1613,6 +2159,17 @@
       <w:u w:val="single"/>
     </w:rPr>
   </w:style>
+  <w:style w:type="paragraph" w:styleId="ListParagraph">
+    <w:name w:val="List Paragraph"/>
+    <w:basedOn w:val="Normal"/>
+    <w:uiPriority w:val="34"/>
+    <w:qFormat/>
+    <w:rsid w:val="000832B3"/>
+    <w:pPr>
+      <w:ind w:left="720"/>
+      <w:contextualSpacing/>
+    </w:pPr>
+  </w:style>
 </w:styles>
 </file>
 
@@ -1826,6 +2383,17 @@
       <w:color w:val="0000FF"/>
       <w:u w:val="single"/>
     </w:rPr>
+  </w:style>
+  <w:style w:type="paragraph" w:styleId="ListParagraph">
+    <w:name w:val="List Paragraph"/>
+    <w:basedOn w:val="Normal"/>
+    <w:uiPriority w:val="34"/>
+    <w:qFormat/>
+    <w:rsid w:val="000832B3"/>
+    <w:pPr>
+      <w:ind w:left="720"/>
+      <w:contextualSpacing/>
+    </w:pPr>
   </w:style>
 </w:styles>
 </file>

</xml_diff>

<commit_message>
Bunch of Exploratory Stuff
Yay, will finish tomorrow.
</commit_message>
<xml_diff>
--- a/CS 109 Progress Log.docx
+++ b/CS 109 Progress Log.docx
@@ -1510,8 +1510,282 @@
       <w:r>
         <w:t xml:space="preserve"> files (e.g. jfk-lax.csv, bos-jfk.csv…etc.) </w:t>
       </w:r>
+    </w:p>
+    <w:p/>
+    <w:p>
+      <w:r>
+        <w:t>Robert, 11/30</w:t>
+      </w:r>
+    </w:p>
+    <w:p/>
+    <w:p>
+      <w:r>
+        <w:t>Separate</w:t>
+      </w:r>
+      <w:r>
+        <w:t>d</w:t>
+      </w:r>
+      <w:r>
+        <w:t xml:space="preserve"> out test data from training data. Test data: 10/2013 to 9/2014</w:t>
+      </w:r>
+      <w:r>
+        <w:t xml:space="preserve"> (size 205961) </w:t>
+      </w:r>
+      <w:r>
+        <w:t>Training data: 10/2011 to 9/2013 (size 426112)</w:t>
+      </w:r>
+      <w:r>
+        <w:t xml:space="preserve">. Saved these in the </w:t>
+      </w:r>
+      <w:proofErr w:type="spellStart"/>
+      <w:r>
+        <w:t>Github</w:t>
+      </w:r>
+      <w:proofErr w:type="spellEnd"/>
+      <w:r>
+        <w:t xml:space="preserve"> folder.</w:t>
+      </w:r>
+    </w:p>
+    <w:p/>
+    <w:p>
+      <w:r>
+        <w:t xml:space="preserve">Doing analysis in </w:t>
+      </w:r>
+      <w:proofErr w:type="spellStart"/>
+      <w:r>
+        <w:t>iPython</w:t>
+      </w:r>
+      <w:proofErr w:type="spellEnd"/>
+      <w:r>
+        <w:t xml:space="preserve"> file called Exploratory1. Note the first line of code! Each person needs their own file path in order to use the data…</w:t>
+      </w:r>
+    </w:p>
+    <w:p/>
+    <w:p>
+      <w:r>
+        <w:t>Table of Contents of analysis done so far: (Copy and pasted from Exploratory1 notebook)</w:t>
+      </w:r>
+    </w:p>
+    <w:p>
+      <w:r>
+        <w:t>Things to do/Table of Contents:</w:t>
+      </w:r>
+    </w:p>
+    <w:p>
+      <w:r>
+        <w:t>(Will a lot of this depend on getting rid of weather/unpredictable long delays first and then studying remaining relationship?)</w:t>
+      </w:r>
+    </w:p>
+    <w:p/>
+    <w:p>
+      <w:r>
+        <w:t>How does total flight time relate to arrival time delay?</w:t>
+      </w:r>
+    </w:p>
+    <w:p/>
+    <w:p>
+      <w:r>
+        <w:t>How does total distance of flight relate to arrival time delay?</w:t>
+      </w:r>
+    </w:p>
+    <w:p/>
+    <w:p>
+      <w:r>
+        <w:t>How does time of day for departure relate to arrival time delay?</w:t>
+      </w:r>
+    </w:p>
+    <w:p/>
+    <w:p>
+      <w:r>
+        <w:t>How does time of the year relate to arrival time delay?</w:t>
+      </w:r>
+    </w:p>
+    <w:p/>
+    <w:p>
+      <w:r>
+        <w:t xml:space="preserve">How does which day of the week relate to arrival time delay? </w:t>
+      </w:r>
+    </w:p>
+    <w:p/>
+    <w:p>
+      <w:r>
+        <w:t>How does the particular airline carrier relate to arrival time delay?</w:t>
+      </w:r>
+    </w:p>
+    <w:p/>
+    <w:p>
+      <w:proofErr w:type="gramStart"/>
+      <w:r>
+        <w:t>Different cities and analyzing differences?</w:t>
+      </w:r>
+      <w:proofErr w:type="gramEnd"/>
+      <w:r>
+        <w:t xml:space="preserve"> Consider top 10 airports to and from Boston.</w:t>
+      </w:r>
+    </w:p>
+    <w:p>
+      <w:r>
+        <w:t>Top 10, taken from http://en.wikipedia.org/wiki/Logan_International_Airport:</w:t>
+      </w:r>
+    </w:p>
+    <w:p>
+      <w:r>
+        <w:t xml:space="preserve">ORD Chicago, DCA Washington, ATL Atlanta, PHL Philadelphia, SFO San Francisco, CLT Charlotte, JFK New York, LAX Los Angeles, </w:t>
+      </w:r>
+    </w:p>
+    <w:p>
+      <w:r>
+        <w:t>BWI Baltimore, EWR Newark</w:t>
+      </w:r>
+    </w:p>
+    <w:p/>
+    <w:p>
+      <w:r>
+        <w:t xml:space="preserve">    -Need to subset the data frame for this.</w:t>
+      </w:r>
+    </w:p>
+    <w:p>
+      <w:r>
+        <w:t xml:space="preserve">    -Consider specific flight paths with many of the variables considered earlier on.</w:t>
+      </w:r>
+    </w:p>
+    <w:p>
+      <w:r>
+        <w:t xml:space="preserve">    -Compare flight paths from Boston to the city to those from other city to Boston</w:t>
+      </w:r>
+    </w:p>
+    <w:p>
+      <w:r>
+        <w:t xml:space="preserve">    -Compare cities to one another</w:t>
+      </w:r>
+    </w:p>
+    <w:p>
+      <w:r>
+        <w:t xml:space="preserve">    -Generate some metric or rating system to give different city routes scores for how delay-free they are</w:t>
+      </w:r>
+    </w:p>
+    <w:p/>
+    <w:p>
+      <w:r>
+        <w:t xml:space="preserve">Build REGRESSION models (linear right?) or other form of </w:t>
+      </w:r>
+      <w:proofErr w:type="spellStart"/>
+      <w:r>
+        <w:t>quantiative</w:t>
+      </w:r>
+      <w:proofErr w:type="spellEnd"/>
+      <w:r>
+        <w:t xml:space="preserve"> interpretation. Once with just data probably and once with</w:t>
+      </w:r>
+    </w:p>
+    <w:p>
+      <w:proofErr w:type="gramStart"/>
+      <w:r>
+        <w:t>hopefully</w:t>
+      </w:r>
+      <w:proofErr w:type="gramEnd"/>
+      <w:r>
+        <w:t xml:space="preserve"> better modification after getting rid of weather/unpredictable long delays.</w:t>
+      </w:r>
+    </w:p>
+    <w:p/>
+    <w:p>
+      <w:r>
+        <w:t xml:space="preserve">Next: Clustering using clustering techniques. </w:t>
+      </w:r>
+      <w:proofErr w:type="gramStart"/>
+      <w:r>
+        <w:t>2 variables at once.</w:t>
+      </w:r>
+      <w:proofErr w:type="gramEnd"/>
+      <w:r>
+        <w:t xml:space="preserve"> </w:t>
+      </w:r>
+      <w:proofErr w:type="gramStart"/>
+      <w:r>
+        <w:t>k</w:t>
+      </w:r>
+      <w:proofErr w:type="gramEnd"/>
+      <w:r>
+        <w:t>-nearest neighbors?</w:t>
+      </w:r>
+    </w:p>
+    <w:p/>
+    <w:p>
+      <w:proofErr w:type="gramStart"/>
+      <w:r>
+        <w:t>SVM clustering too?</w:t>
+      </w:r>
+      <w:proofErr w:type="gramEnd"/>
+      <w:r>
+        <w:t xml:space="preserve"> Need to make categories for different amount of delay. Then one path to doing machine learning is using this</w:t>
+      </w:r>
+    </w:p>
+    <w:p>
+      <w:proofErr w:type="gramStart"/>
+      <w:r>
+        <w:t>directly</w:t>
+      </w:r>
+      <w:proofErr w:type="gramEnd"/>
+      <w:r>
+        <w:t xml:space="preserve"> on the test data and see which cluster a flight ends up in.</w:t>
+      </w:r>
+    </w:p>
+    <w:p/>
+    <w:p>
+      <w:r>
+        <w:t>Other ideas:</w:t>
+      </w:r>
+    </w:p>
+    <w:p>
+      <w:r>
+        <w:t>Other metrics? Such as Actual total flight in-air delay vs. delayed departure, or even taxi time.</w:t>
+      </w:r>
+    </w:p>
+    <w:p>
+      <w:proofErr w:type="gramStart"/>
+      <w:r>
+        <w:t>types</w:t>
+      </w:r>
+      <w:proofErr w:type="gramEnd"/>
+      <w:r>
+        <w:t xml:space="preserve"> of delays? </w:t>
+      </w:r>
+      <w:proofErr w:type="gramStart"/>
+      <w:r>
+        <w:t>security</w:t>
+      </w:r>
+      <w:proofErr w:type="gramEnd"/>
+      <w:r>
+        <w:t xml:space="preserve">, weather...is the </w:t>
+      </w:r>
+      <w:proofErr w:type="spellStart"/>
+      <w:r>
+        <w:t>labelling</w:t>
+      </w:r>
+      <w:proofErr w:type="spellEnd"/>
+      <w:r>
+        <w:t xml:space="preserve"> too rare/un-uniform and sort of unreliable/arbitrary perhaps?</w:t>
+      </w:r>
+    </w:p>
+    <w:p>
+      <w:r>
+        <w:t>Other countries.</w:t>
+      </w:r>
+    </w:p>
+    <w:p>
+      <w:r>
+        <w:t>Relationship of cardinal direction of travel, or airport geographic location, or airport size</w:t>
+      </w:r>
+    </w:p>
+    <w:p>
+      <w:proofErr w:type="gramStart"/>
+      <w:r>
+        <w:t>Plane type/passenger capacity.</w:t>
+      </w:r>
       <w:bookmarkStart w:id="0" w:name="_GoBack"/>
       <w:bookmarkEnd w:id="0"/>
+      <w:proofErr w:type="gramEnd"/>
     </w:p>
     <w:sectPr>
       <w:pgSz w:w="12240" w:h="15840"/>

</xml_diff>

<commit_message>
my exploratory stuff is done
exploratory stuff done in Exploratory1
</commit_message>
<xml_diff>
--- a/CS 109 Progress Log.docx
+++ b/CS 109 Progress Log.docx
@@ -453,27 +453,7 @@
           <w:sz w:val="23"/>
           <w:szCs w:val="23"/>
         </w:rPr>
-        <w:t xml:space="preserve"> </w:t>
-      </w:r>
-      <w:proofErr w:type="spellStart"/>
-      <w:r>
-        <w:rPr>
-          <w:rFonts w:ascii="Arial" w:hAnsi="Arial" w:cs="Times New Roman"/>
-          <w:color w:val="000000"/>
-          <w:sz w:val="23"/>
-          <w:szCs w:val="23"/>
-        </w:rPr>
-        <w:t>sci</w:t>
-      </w:r>
-      <w:proofErr w:type="spellEnd"/>
-      <w:r>
-        <w:rPr>
-          <w:rFonts w:ascii="Arial" w:hAnsi="Arial" w:cs="Times New Roman"/>
-          <w:color w:val="000000"/>
-          <w:sz w:val="23"/>
-          <w:szCs w:val="23"/>
-        </w:rPr>
-        <w:t>-kit learning tutorials</w:t>
+        <w:t xml:space="preserve"> sci-kit learning tutorials</w:t>
       </w:r>
     </w:p>
     <w:p>
@@ -1018,27 +998,7 @@
           <w:sz w:val="23"/>
           <w:szCs w:val="23"/>
         </w:rPr>
-        <w:t xml:space="preserve"> </w:t>
-      </w:r>
-      <w:proofErr w:type="spellStart"/>
-      <w:r>
-        <w:rPr>
-          <w:rFonts w:ascii="Arial" w:hAnsi="Arial" w:cs="Times New Roman"/>
-          <w:color w:val="000000"/>
-          <w:sz w:val="23"/>
-          <w:szCs w:val="23"/>
-        </w:rPr>
-        <w:t>dataframe</w:t>
-      </w:r>
-      <w:proofErr w:type="spellEnd"/>
-      <w:r>
-        <w:rPr>
-          <w:rFonts w:ascii="Arial" w:hAnsi="Arial" w:cs="Times New Roman"/>
-          <w:color w:val="000000"/>
-          <w:sz w:val="23"/>
-          <w:szCs w:val="23"/>
-        </w:rPr>
-        <w:t xml:space="preserve">, subset </w:t>
+        <w:t xml:space="preserve"> dataframe, subset </w:t>
       </w:r>
       <w:r>
         <w:rPr>
@@ -1056,27 +1016,7 @@
           <w:sz w:val="23"/>
           <w:szCs w:val="23"/>
         </w:rPr>
-        <w:t xml:space="preserve"> </w:t>
-      </w:r>
-      <w:proofErr w:type="spellStart"/>
-      <w:r>
-        <w:rPr>
-          <w:rFonts w:ascii="Arial" w:hAnsi="Arial" w:cs="Times New Roman"/>
-          <w:color w:val="000000"/>
-          <w:sz w:val="23"/>
-          <w:szCs w:val="23"/>
-        </w:rPr>
-        <w:t>csv</w:t>
-      </w:r>
-      <w:proofErr w:type="spellEnd"/>
-      <w:r>
-        <w:rPr>
-          <w:rFonts w:ascii="Arial" w:hAnsi="Arial" w:cs="Times New Roman"/>
-          <w:color w:val="000000"/>
-          <w:sz w:val="23"/>
-          <w:szCs w:val="23"/>
-        </w:rPr>
-        <w:t xml:space="preserve"> for training and test</w:t>
+        <w:t xml:space="preserve"> csv for training and test</w:t>
       </w:r>
     </w:p>
     <w:p>
@@ -1111,27 +1051,7 @@
           <w:sz w:val="23"/>
           <w:szCs w:val="23"/>
         </w:rPr>
-        <w:t xml:space="preserve"> into </w:t>
-      </w:r>
-      <w:proofErr w:type="spellStart"/>
-      <w:r>
-        <w:rPr>
-          <w:rFonts w:ascii="Arial" w:hAnsi="Arial" w:cs="Times New Roman"/>
-          <w:color w:val="000000"/>
-          <w:sz w:val="23"/>
-          <w:szCs w:val="23"/>
-        </w:rPr>
-        <w:t>GitHub</w:t>
-      </w:r>
-      <w:proofErr w:type="spellEnd"/>
-      <w:r>
-        <w:rPr>
-          <w:rFonts w:ascii="Arial" w:hAnsi="Arial" w:cs="Times New Roman"/>
-          <w:color w:val="000000"/>
-          <w:sz w:val="23"/>
-          <w:szCs w:val="23"/>
-        </w:rPr>
-        <w:t xml:space="preserve"> folder</w:t>
+        <w:t xml:space="preserve"> into GitHub folder</w:t>
       </w:r>
     </w:p>
     <w:p>
@@ -1148,7 +1068,6 @@
           <w:szCs w:val="23"/>
         </w:rPr>
       </w:pPr>
-      <w:proofErr w:type="spellStart"/>
       <w:proofErr w:type="gramStart"/>
       <w:r>
         <w:rPr>
@@ -1159,7 +1078,6 @@
         </w:rPr>
         <w:t>ipython</w:t>
       </w:r>
-      <w:proofErr w:type="spellEnd"/>
       <w:proofErr w:type="gramEnd"/>
       <w:r>
         <w:rPr>
@@ -1203,19 +1121,8 @@
           <w:sz w:val="23"/>
           <w:szCs w:val="23"/>
         </w:rPr>
-        <w:t xml:space="preserve"> and train data </w:t>
-      </w:r>
-      <w:proofErr w:type="spellStart"/>
-      <w:r>
-        <w:rPr>
-          <w:rFonts w:ascii="Arial" w:hAnsi="Arial" w:cs="Times New Roman"/>
-          <w:color w:val="000000"/>
-          <w:sz w:val="23"/>
-          <w:szCs w:val="23"/>
-        </w:rPr>
-        <w:t>csvs</w:t>
-      </w:r>
-      <w:proofErr w:type="spellEnd"/>
+        <w:t xml:space="preserve"> and train data csvs</w:t>
+      </w:r>
     </w:p>
     <w:p>
       <w:pPr>
@@ -1367,19 +1274,8 @@
           <w:sz w:val="23"/>
           <w:szCs w:val="23"/>
         </w:rPr>
-        <w:t xml:space="preserve"> will work on assembling all the data into </w:t>
-      </w:r>
-      <w:proofErr w:type="spellStart"/>
-      <w:r>
-        <w:rPr>
-          <w:rFonts w:ascii="Arial" w:hAnsi="Arial" w:cs="Times New Roman"/>
-          <w:color w:val="000000"/>
-          <w:sz w:val="23"/>
-          <w:szCs w:val="23"/>
-        </w:rPr>
-        <w:t>dataframe</w:t>
-      </w:r>
-      <w:proofErr w:type="spellEnd"/>
+        <w:t xml:space="preserve"> will work on assembling all the data into dataframe</w:t>
+      </w:r>
     </w:p>
     <w:p>
       <w:pPr>
@@ -1443,15 +1339,7 @@
         </w:numPr>
       </w:pPr>
       <w:r>
-        <w:t xml:space="preserve">Will decide very soon with Robert which popular routes to pick so that we can reduce our data set size, to hopefully under 100 MB to fit on </w:t>
-      </w:r>
-      <w:proofErr w:type="spellStart"/>
-      <w:r>
-        <w:t>github</w:t>
-      </w:r>
-      <w:proofErr w:type="spellEnd"/>
-      <w:r>
-        <w:t xml:space="preserve"> </w:t>
+        <w:t xml:space="preserve">Will decide very soon with Robert which popular routes to pick so that we can reduce our data set size, to hopefully under 100 MB to fit on github </w:t>
       </w:r>
     </w:p>
     <w:p>
@@ -1500,15 +1388,7 @@
       </w:pPr>
       <w:r>
         <w:lastRenderedPageBreak/>
-        <w:t xml:space="preserve">Save those to separate </w:t>
-      </w:r>
-      <w:proofErr w:type="spellStart"/>
-      <w:r>
-        <w:t>csv</w:t>
-      </w:r>
-      <w:proofErr w:type="spellEnd"/>
-      <w:r>
-        <w:t xml:space="preserve"> files (e.g. jfk-lax.csv, bos-jfk.csv…etc.) </w:t>
+        <w:t xml:space="preserve">Save those to separate csv files (e.g. jfk-lax.csv, bos-jfk.csv…etc.) </w:t>
       </w:r>
     </w:p>
     <w:p/>
@@ -1535,29 +1415,13 @@
         <w:t>Training data: 10/2011 to 9/2013 (size 426112)</w:t>
       </w:r>
       <w:r>
-        <w:t xml:space="preserve">. Saved these in the </w:t>
-      </w:r>
-      <w:proofErr w:type="spellStart"/>
-      <w:r>
-        <w:t>Github</w:t>
-      </w:r>
-      <w:proofErr w:type="spellEnd"/>
-      <w:r>
-        <w:t xml:space="preserve"> folder.</w:t>
+        <w:t>. Saved these in the Github folder.</w:t>
       </w:r>
     </w:p>
     <w:p/>
     <w:p>
       <w:r>
-        <w:t xml:space="preserve">Doing analysis in </w:t>
-      </w:r>
-      <w:proofErr w:type="spellStart"/>
-      <w:r>
-        <w:t>iPython</w:t>
-      </w:r>
-      <w:proofErr w:type="spellEnd"/>
-      <w:r>
-        <w:t xml:space="preserve"> file called Exploratory1. Note the first line of code! Each person needs their own file path in order to use the data…</w:t>
+        <w:t>Doing analysis in iPython file called Exploratory1. Note the first line of code! Each person needs their own file path in order to use the data…</w:t>
       </w:r>
     </w:p>
     <w:p/>
@@ -1566,9 +1430,10 @@
         <w:t>Table of Contents of analysis done so far: (Copy and pasted from Exploratory1 notebook)</w:t>
       </w:r>
     </w:p>
-    <w:p>
-      <w:r>
-        <w:t>Things to do/Table of Contents:</w:t>
+    <w:p/>
+    <w:p>
+      <w:r>
+        <w:t>'Things to do/Table of Contents:</w:t>
       </w:r>
     </w:p>
     <w:p>
@@ -1646,7 +1511,7 @@
     </w:p>
     <w:p>
       <w:r>
-        <w:t xml:space="preserve">    -Consider specific flight paths with many of the variables considered earlier on.</w:t>
+        <w:t xml:space="preserve">    -Compare cities to one another</w:t>
       </w:r>
     </w:p>
     <w:p>
@@ -1656,26 +1521,19 @@
     </w:p>
     <w:p>
       <w:r>
-        <w:t xml:space="preserve">    -Compare cities to one another</w:t>
-      </w:r>
-    </w:p>
-    <w:p>
-      <w:r>
-        <w:t xml:space="preserve">    -Generate some metric or rating system to give different city routes scores for how delay-free they are</w:t>
+        <w:t xml:space="preserve">    -Consider specific flight paths with many of the variables considered earlier on (maybe later...)</w:t>
+      </w:r>
+    </w:p>
+    <w:p>
+      <w:r>
+        <w:t xml:space="preserve">    -Generate some metric or rating system to give different city routes scores for how delay-free they are (maybe later...)</w:t>
       </w:r>
     </w:p>
     <w:p/>
     <w:p>
       <w:r>
-        <w:t xml:space="preserve">Build REGRESSION models (linear right?) or other form of </w:t>
-      </w:r>
-      <w:proofErr w:type="spellStart"/>
-      <w:r>
-        <w:t>quantiative</w:t>
-      </w:r>
-      <w:proofErr w:type="spellEnd"/>
-      <w:r>
-        <w:t xml:space="preserve"> interpretation. Once with just data probably and once with</w:t>
+        <w:lastRenderedPageBreak/>
+        <w:t>Build REGRESSION models (linear at first) or other form of quantiative interpretation. Once with just data probably and once with</w:t>
       </w:r>
     </w:p>
     <w:p>
@@ -1710,31 +1568,40 @@
         <w:t>-nearest neighbors?</w:t>
       </w:r>
     </w:p>
+    <w:p>
+      <w:proofErr w:type="gramStart"/>
+      <w:r>
+        <w:t>SVM clustering too?</w:t>
+      </w:r>
+      <w:proofErr w:type="gramEnd"/>
+      <w:r>
+        <w:t xml:space="preserve"> Need to make categories for different amount of delay. Then one path to doing machine learning is using this</w:t>
+      </w:r>
+    </w:p>
+    <w:p>
+      <w:proofErr w:type="gramStart"/>
+      <w:r>
+        <w:t>directly</w:t>
+      </w:r>
+      <w:proofErr w:type="gramEnd"/>
+      <w:r>
+        <w:t xml:space="preserve"> on the test data and see which cluster a flight ends up in.</w:t>
+      </w:r>
+    </w:p>
+    <w:p>
+      <w:proofErr w:type="gramStart"/>
+      <w:r>
+        <w:t>regression</w:t>
+      </w:r>
+      <w:proofErr w:type="gramEnd"/>
+      <w:r>
+        <w:t xml:space="preserve"> with many vars to generate predictor? Just like baseball PSET.</w:t>
+      </w:r>
+    </w:p>
     <w:p/>
     <w:p>
-      <w:proofErr w:type="gramStart"/>
-      <w:r>
-        <w:t>SVM clustering too?</w:t>
-      </w:r>
-      <w:proofErr w:type="gramEnd"/>
-      <w:r>
-        <w:t xml:space="preserve"> Need to make categories for different amount of delay. Then one path to doing machine learning is using this</w:t>
-      </w:r>
-    </w:p>
-    <w:p>
-      <w:proofErr w:type="gramStart"/>
-      <w:r>
-        <w:t>directly</w:t>
-      </w:r>
-      <w:proofErr w:type="gramEnd"/>
-      <w:r>
-        <w:t xml:space="preserve"> on the test data and see which cluster a flight ends up in.</w:t>
-      </w:r>
-    </w:p>
-    <w:p/>
-    <w:p>
-      <w:r>
-        <w:t>Other ideas:</w:t>
+      <w:r>
+        <w:t>Other ideas (copied from Proposal doc:</w:t>
       </w:r>
     </w:p>
     <w:p>
@@ -1757,15 +1624,7 @@
       </w:r>
       <w:proofErr w:type="gramEnd"/>
       <w:r>
-        <w:t xml:space="preserve">, weather...is the </w:t>
-      </w:r>
-      <w:proofErr w:type="spellStart"/>
-      <w:r>
-        <w:t>labelling</w:t>
-      </w:r>
-      <w:proofErr w:type="spellEnd"/>
-      <w:r>
-        <w:t xml:space="preserve"> too rare/un-uniform and sort of unreliable/arbitrary perhaps?</w:t>
+        <w:t>, weather...is the labelling too rare/un-uniform and sort of unreliable/arbitrary perhaps?</w:t>
       </w:r>
     </w:p>
     <w:p>
@@ -1782,10 +1641,15 @@
       <w:proofErr w:type="gramStart"/>
       <w:r>
         <w:t>Plane type/passenger capacity.</w:t>
+      </w:r>
+      <w:proofErr w:type="gramEnd"/>
+    </w:p>
+    <w:p>
+      <w:r>
+        <w:t>'''</w:t>
       </w:r>
       <w:bookmarkStart w:id="0" w:name="_GoBack"/>
       <w:bookmarkEnd w:id="0"/>
-      <w:proofErr w:type="gramEnd"/>
     </w:p>
     <w:sectPr>
       <w:pgSz w:w="12240" w:h="15840"/>

</xml_diff>